<commit_message>
Inputs with attributes not working
</commit_message>
<xml_diff>
--- a/Exclude from GitHub/pCOLAD for Dynamo.docx
+++ b/Exclude from GitHub/pCOLAD for Dynamo.docx
@@ -32253,23 +32253,7 @@
           <w:sz w:val="12"/>
           <w:lang w:val="nl-NL"/>
         </w:rPr>
-        <w:t>&lt;Copy SourceFiles="@(Pack)" DestinationFolder="</w:t>
-      </w:r>
-      <w:r>
-        <w:rPr>
-          <w:noProof/>
-          <w:sz w:val="12"/>
-          <w:lang w:val="nl-NL"/>
-        </w:rPr>
-        <w:t>C:\Users\jhubers\AppData\Roaming\Dynamo\Dynamo Core\1.0\packages\pCOLADpackage</w:t>
-      </w:r>
-      <w:r>
-        <w:rPr>
-          <w:noProof/>
-          <w:sz w:val="12"/>
-          <w:lang w:val="nl-NL"/>
-        </w:rPr>
-        <w:t>\%(RecursiveDir)" /&gt;</w:t>
+        <w:t>&lt;Copy SourceFiles="@(Pack)" DestinationFolder="C:\Users\jhubers\AppData\Roaming\Dynamo\Dynamo Core\1.0\packages\pCOLADpackage\%(RecursiveDir)" /&gt;</w:t>
       </w:r>
     </w:p>
     <w:p>
@@ -32639,16 +32623,40 @@
         <w:t>Where should they be put?</w:t>
       </w:r>
       <w:r>
-        <w:t xml:space="preserve"> </w:t>
-      </w:r>
-      <w:r>
-        <w:t>CSharpAnalytics, Cyotek, DynamoCoreWpf, FontAwesome, GraphLayout, LibG, MyDataCollector, ProtoScript, RestSharp</w:t>
-      </w:r>
-      <w:r>
-        <w:t xml:space="preserve"> should not be there.</w:t>
-      </w:r>
+        <w:t xml:space="preserve"> CSharpAnalytics, Cyotek, DynamoCoreWpf, FontAwesome, GraphLayout, LibG, MyDataCollector, ProtoScript, RestSharp should not be there.</w:t>
+      </w:r>
+      <w:r>
+        <w:t xml:space="preserve"> The problem was due to forgetting to put Copy Local of the References to False in the Properties.</w:t>
+      </w:r>
+      <w:r>
+        <w:t xml:space="preserve"> Now only MyDataCollector remains, but should be solvable.</w:t>
+      </w:r>
+    </w:p>
+    <w:p>
+      <w:pPr>
+        <w:pStyle w:val="NoSpacing"/>
+      </w:pPr>
+    </w:p>
+    <w:p>
+      <w:pPr>
+        <w:pStyle w:val="NoSpacing"/>
+      </w:pPr>
+      <w:r>
+        <w:t xml:space="preserve">The other thing that keeps bathering me is the obsolete InPortData method that should be replaced with attributes. </w:t>
+      </w:r>
+      <w:hyperlink r:id="rId33" w:history="1">
+        <w:r>
+          <w:rPr>
+            <w:rStyle w:val="Hyperlink"/>
+          </w:rPr>
+          <w:t>Here</w:t>
+        </w:r>
+      </w:hyperlink>
       <w:bookmarkStart w:id="28" w:name="_GoBack"/>
       <w:bookmarkEnd w:id="28"/>
+      <w:r>
+        <w:t xml:space="preserve"> we find some discussion about it.</w:t>
+      </w:r>
     </w:p>
     <w:p>
       <w:pPr>
@@ -32687,6 +32695,68 @@
           <w:highlight w:val="white"/>
         </w:rPr>
         <w:t xml:space="preserve"> </w:t>
+      </w:r>
+    </w:p>
+    <w:p>
+      <w:pPr>
+        <w:rPr>
+          <w:highlight w:val="white"/>
+        </w:rPr>
+      </w:pPr>
+      <w:r>
+        <w:rPr>
+          <w:highlight w:val="white"/>
+        </w:rPr>
+        <w:t xml:space="preserve">Eventually download the latest RCx.x.x branch from </w:t>
+      </w:r>
+      <w:hyperlink r:id="rId34" w:history="1">
+        <w:r>
+          <w:rPr>
+            <w:rStyle w:val="Hyperlink"/>
+            <w:highlight w:val="white"/>
+          </w:rPr>
+          <w:t>GitHub</w:t>
+        </w:r>
+      </w:hyperlink>
+      <w:r>
+        <w:rPr>
+          <w:highlight w:val="white"/>
+        </w:rPr>
+        <w:t xml:space="preserve">. Open in VS Studio to check how things are done (using Ctrl+F e.g.). </w:t>
+      </w:r>
+    </w:p>
+    <w:p>
+      <w:pPr>
+        <w:rPr>
+          <w:highlight w:val="white"/>
+        </w:rPr>
+      </w:pPr>
+      <w:r>
+        <w:rPr>
+          <w:highlight w:val="white"/>
+        </w:rPr>
+        <w:t xml:space="preserve">Eventually download </w:t>
+      </w:r>
+      <w:r>
+        <w:rPr>
+          <w:highlight w:val="white"/>
+        </w:rPr>
+        <w:t xml:space="preserve">DynamoSamples from </w:t>
+      </w:r>
+      <w:hyperlink r:id="rId35" w:history="1">
+        <w:r>
+          <w:rPr>
+            <w:rStyle w:val="Hyperlink"/>
+            <w:highlight w:val="white"/>
+          </w:rPr>
+          <w:t>here</w:t>
+        </w:r>
+      </w:hyperlink>
+      <w:r>
+        <w:rPr>
+          <w:highlight w:val="white"/>
+        </w:rPr>
+        <w:t>.</w:t>
       </w:r>
     </w:p>
     <w:p>
@@ -32958,7 +33028,7 @@
       </w:pPr>
     </w:p>
     <w:sectPr>
-      <w:footerReference w:type="default" r:id="rId33"/>
+      <w:footerReference w:type="default" r:id="rId36"/>
       <w:pgSz w:w="11906" w:h="16838"/>
       <w:pgMar w:top="1418" w:right="1418" w:bottom="1418" w:left="1418" w:header="709" w:footer="709" w:gutter="0"/>
       <w:cols w:space="708"/>
@@ -36124,7 +36194,7 @@
 </file>
 
 <file path=customXml/itemProps1.xml><?xml version="1.0" encoding="utf-8"?>
-<ds:datastoreItem xmlns:ds="http://schemas.openxmlformats.org/officeDocument/2006/customXml" ds:itemID="{69C7BE2A-F861-4319-908E-C373837289FC}">
+<ds:datastoreItem xmlns:ds="http://schemas.openxmlformats.org/officeDocument/2006/customXml" ds:itemID="{F51C040B-CA95-4625-92E9-6821777E2978}">
   <ds:schemaRefs>
     <ds:schemaRef ds:uri="http://schemas.openxmlformats.org/officeDocument/2006/bibliography"/>
   </ds:schemaRefs>

</xml_diff>